<commit_message>
dashboard, login, signin and index
</commit_message>
<xml_diff>
--- a/web info.docx
+++ b/web info.docx
@@ -1,6 +1,6 @@
 
 <file path=word/document.xml><?xml version="1.0" encoding="utf-8"?>
-<w:document xmlns:wpc="http://schemas.microsoft.com/office/word/2010/wordprocessingCanvas" xmlns:cx="http://schemas.microsoft.com/office/drawing/2014/chartex" xmlns:cx1="http://schemas.microsoft.com/office/drawing/2015/9/8/chartex" xmlns:cx2="http://schemas.microsoft.com/office/drawing/2015/10/21/chartex" xmlns:cx3="http://schemas.microsoft.com/office/drawing/2016/5/9/chartex" xmlns:cx4="http://schemas.microsoft.com/office/drawing/2016/5/10/chartex" xmlns:cx5="http://schemas.microsoft.com/office/drawing/2016/5/11/chartex" xmlns:cx6="http://schemas.microsoft.com/office/drawing/2016/5/12/chartex" xmlns:cx7="http://schemas.microsoft.com/office/drawing/2016/5/13/chartex" xmlns:cx8="http://schemas.microsoft.com/office/drawing/2016/5/14/chartex" xmlns:mc="http://schemas.openxmlformats.org/markup-compatibility/2006" xmlns:aink="http://schemas.microsoft.com/office/drawing/2016/ink" xmlns:am3d="http://schemas.microsoft.com/office/drawing/2017/model3d" xmlns:o="urn:schemas-microsoft-com:office:office" xmlns:r="http://schemas.openxmlformats.org/officeDocument/2006/relationships" xmlns:m="http://schemas.openxmlformats.org/officeDocument/2006/math" xmlns:v="urn:schemas-microsoft-com:vml" xmlns:wp14="http://schemas.microsoft.com/office/word/2010/wordprocessingDrawing" xmlns:wp="http://schemas.openxmlformats.org/drawingml/2006/wordprocessingDrawing" xmlns:w10="urn:schemas-microsoft-com:office:word" xmlns:w="http://schemas.openxmlformats.org/wordprocessingml/2006/main" xmlns:w14="http://schemas.microsoft.com/office/word/2010/wordml" xmlns:w15="http://schemas.microsoft.com/office/word/2012/wordml" xmlns:w16cex="http://schemas.microsoft.com/office/word/2018/wordml/cex" xmlns:w16cid="http://schemas.microsoft.com/office/word/2016/wordml/cid" xmlns:w16="http://schemas.microsoft.com/office/word/2018/wordml" xmlns:w16se="http://schemas.microsoft.com/office/word/2015/wordml/symex" xmlns:wpg="http://schemas.microsoft.com/office/word/2010/wordprocessingGroup" xmlns:wpi="http://schemas.microsoft.com/office/word/2010/wordprocessingInk" xmlns:wne="http://schemas.microsoft.com/office/word/2006/wordml" xmlns:wps="http://schemas.microsoft.com/office/word/2010/wordprocessingShape" mc:Ignorable="w14 w15 w16se w16cid w16 w16cex wp14">
+<w:document xmlns:wpc="http://schemas.microsoft.com/office/word/2010/wordprocessingCanvas" xmlns:cx="http://schemas.microsoft.com/office/drawing/2014/chartex" xmlns:cx1="http://schemas.microsoft.com/office/drawing/2015/9/8/chartex" xmlns:cx2="http://schemas.microsoft.com/office/drawing/2015/10/21/chartex" xmlns:cx3="http://schemas.microsoft.com/office/drawing/2016/5/9/chartex" xmlns:cx4="http://schemas.microsoft.com/office/drawing/2016/5/10/chartex" xmlns:cx5="http://schemas.microsoft.com/office/drawing/2016/5/11/chartex" xmlns:cx6="http://schemas.microsoft.com/office/drawing/2016/5/12/chartex" xmlns:cx7="http://schemas.microsoft.com/office/drawing/2016/5/13/chartex" xmlns:cx8="http://schemas.microsoft.com/office/drawing/2016/5/14/chartex" xmlns:mc="http://schemas.openxmlformats.org/markup-compatibility/2006" xmlns:aink="http://schemas.microsoft.com/office/drawing/2016/ink" xmlns:am3d="http://schemas.microsoft.com/office/drawing/2017/model3d" xmlns:o="urn:schemas-microsoft-com:office:office" xmlns:r="http://schemas.openxmlformats.org/officeDocument/2006/relationships" xmlns:m="http://schemas.openxmlformats.org/officeDocument/2006/math" xmlns:v="urn:schemas-microsoft-com:vml" xmlns:wp14="http://schemas.microsoft.com/office/word/2010/wordprocessingDrawing" xmlns:wp="http://schemas.openxmlformats.org/drawingml/2006/wordprocessingDrawing" xmlns:w10="urn:schemas-microsoft-com:office:word" xmlns:w="http://schemas.openxmlformats.org/wordprocessingml/2006/main" xmlns:w14="http://schemas.microsoft.com/office/word/2010/wordml" xmlns:w15="http://schemas.microsoft.com/office/word/2012/wordml" xmlns:w16cex="http://schemas.microsoft.com/office/word/2018/wordml/cex" xmlns:w16cid="http://schemas.microsoft.com/office/word/2016/wordml/cid" xmlns:w16="http://schemas.microsoft.com/office/word/2018/wordml" xmlns:w16sdtdh="http://schemas.microsoft.com/office/word/2020/wordml/sdtdatahash" xmlns:w16se="http://schemas.microsoft.com/office/word/2015/wordml/symex" xmlns:wpg="http://schemas.microsoft.com/office/word/2010/wordprocessingGroup" xmlns:wpi="http://schemas.microsoft.com/office/word/2010/wordprocessingInk" xmlns:wne="http://schemas.microsoft.com/office/word/2006/wordml" xmlns:wps="http://schemas.microsoft.com/office/word/2010/wordprocessingShape" mc:Ignorable="w14 w15 w16se w16cid w16 w16cex w16sdtdh wp14">
   <w:body>
     <w:p>
       <w:pPr>
@@ -16,6 +16,7 @@
         <w:rPr>
           <w:b/>
           <w:bCs/>
+          <w:noProof/>
           <w:sz w:val="40"/>
           <w:szCs w:val="40"/>
         </w:rPr>
@@ -119,7 +120,47 @@
           <w:sz w:val="40"/>
           <w:szCs w:val="40"/>
         </w:rPr>
-        <w:t>2.- ¿Que es SidemexIA / que hace SidemexIA?</w:t>
+        <w:t xml:space="preserve">2.- ¿Que es </w:t>
+      </w:r>
+      <w:proofErr w:type="spellStart"/>
+      <w:r>
+        <w:rPr>
+          <w:b/>
+          <w:bCs/>
+          <w:sz w:val="40"/>
+          <w:szCs w:val="40"/>
+        </w:rPr>
+        <w:t>SidemexIA</w:t>
+      </w:r>
+      <w:proofErr w:type="spellEnd"/>
+      <w:r>
+        <w:rPr>
+          <w:b/>
+          <w:bCs/>
+          <w:sz w:val="40"/>
+          <w:szCs w:val="40"/>
+        </w:rPr>
+        <w:t xml:space="preserve"> / que hace </w:t>
+      </w:r>
+      <w:proofErr w:type="spellStart"/>
+      <w:r>
+        <w:rPr>
+          <w:b/>
+          <w:bCs/>
+          <w:sz w:val="40"/>
+          <w:szCs w:val="40"/>
+        </w:rPr>
+        <w:t>SidemexIA</w:t>
+      </w:r>
+      <w:proofErr w:type="spellEnd"/>
+      <w:r>
+        <w:rPr>
+          <w:b/>
+          <w:bCs/>
+          <w:sz w:val="40"/>
+          <w:szCs w:val="40"/>
+        </w:rPr>
+        <w:t>?</w:t>
       </w:r>
     </w:p>
     <w:p/>
@@ -143,6 +184,92 @@
         <w:t>3.- ¿A que ayuda?</w:t>
       </w:r>
     </w:p>
+    <w:p>
+      <w:pPr>
+        <w:jc w:val="center"/>
+        <w:rPr>
+          <w:sz w:val="20"/>
+          <w:szCs w:val="20"/>
+        </w:rPr>
+      </w:pPr>
+      <w:r>
+        <w:rPr>
+          <w:sz w:val="20"/>
+          <w:szCs w:val="20"/>
+        </w:rPr>
+        <w:t>Lo que esta o la Justificación</w:t>
+      </w:r>
+    </w:p>
+    <w:p>
+      <w:pPr>
+        <w:jc w:val="center"/>
+        <w:rPr>
+          <w:sz w:val="20"/>
+          <w:szCs w:val="20"/>
+        </w:rPr>
+      </w:pPr>
+      <w:r>
+        <w:rPr>
+          <w:sz w:val="20"/>
+          <w:szCs w:val="20"/>
+          <w:lang w:val="es-ES"/>
+        </w:rPr>
+        <w:t>Este sistema tiene el fin de informar a la ciudadanía los delitos registrados por medios de comunicación digital a fin de contribuir a mejorar la percepción de inseguridad de los usuarios, ayudando así a mantenerlos activos en materia de seguridad de determinadas zonas del área metropolitana, de esta manera formar parte de la toma de decisiones de los usuarios del sistema.</w:t>
+      </w:r>
+    </w:p>
+    <w:p>
+      <w:pPr>
+        <w:jc w:val="center"/>
+        <w:rPr>
+          <w:sz w:val="20"/>
+          <w:szCs w:val="20"/>
+        </w:rPr>
+      </w:pPr>
+      <w:r>
+        <w:rPr>
+          <w:sz w:val="20"/>
+          <w:szCs w:val="20"/>
+          <w:lang w:val="es-ES"/>
+        </w:rPr>
+        <w:t xml:space="preserve">Cabe mencionar, que de esta manera se trata de combatir la desinformación social mediante </w:t>
+      </w:r>
+      <w:proofErr w:type="spellStart"/>
+      <w:r>
+        <w:rPr>
+          <w:sz w:val="20"/>
+          <w:szCs w:val="20"/>
+          <w:lang w:val="es-ES"/>
+        </w:rPr>
+        <w:t>fake</w:t>
+      </w:r>
+      <w:proofErr w:type="spellEnd"/>
+      <w:r>
+        <w:rPr>
+          <w:sz w:val="20"/>
+          <w:szCs w:val="20"/>
+          <w:lang w:val="es-ES"/>
+        </w:rPr>
+        <w:t xml:space="preserve"> </w:t>
+      </w:r>
+      <w:proofErr w:type="spellStart"/>
+      <w:r>
+        <w:rPr>
+          <w:sz w:val="20"/>
+          <w:szCs w:val="20"/>
+          <w:lang w:val="es-ES"/>
+        </w:rPr>
+        <w:t>news</w:t>
+      </w:r>
+      <w:proofErr w:type="spellEnd"/>
+      <w:r>
+        <w:rPr>
+          <w:sz w:val="20"/>
+          <w:szCs w:val="20"/>
+          <w:lang w:val="es-ES"/>
+        </w:rPr>
+        <w:t xml:space="preserve"> y proporcionar fuentes de información confiables para consulta de los usuarios.</w:t>
+      </w:r>
+    </w:p>
     <w:p/>
     <w:p>
       <w:pPr>
@@ -161,8 +288,19 @@
           <w:sz w:val="40"/>
           <w:szCs w:val="40"/>
         </w:rPr>
-        <w:t>4.- El porqué de SidemexIA</w:t>
-      </w:r>
+        <w:t xml:space="preserve">4.- El porqué de </w:t>
+      </w:r>
+      <w:proofErr w:type="spellStart"/>
+      <w:r>
+        <w:rPr>
+          <w:b/>
+          <w:bCs/>
+          <w:sz w:val="40"/>
+          <w:szCs w:val="40"/>
+        </w:rPr>
+        <w:t>SidemexIA</w:t>
+      </w:r>
+      <w:proofErr w:type="spellEnd"/>
     </w:p>
     <w:p>
       <w:pPr>
@@ -205,6 +343,7 @@
         <w:rPr>
           <w:lang w:val="es-ES"/>
         </w:rPr>
+        <w:lastRenderedPageBreak/>
         <w:t>Por otro lado, c</w:t>
       </w:r>
       <w:r>
@@ -267,7 +406,6 @@
         <w:rPr>
           <w:lang w:val="es-ES"/>
         </w:rPr>
-        <w:lastRenderedPageBreak/>
         <w:t>El 53% no deja jugar a los niños en la calle.</w:t>
       </w:r>
     </w:p>
@@ -363,7 +501,39 @@
           <w:color w:val="FF0000"/>
           <w:lang w:val="es-ES"/>
         </w:rPr>
-        <w:t xml:space="preserve"> Y Encuesta Molec sonbre gente que no lee</w:t>
+        <w:t xml:space="preserve"> Y Encuesta </w:t>
+      </w:r>
+      <w:proofErr w:type="spellStart"/>
+      <w:r>
+        <w:rPr>
+          <w:color w:val="FF0000"/>
+          <w:lang w:val="es-ES"/>
+        </w:rPr>
+        <w:t>Molec</w:t>
+      </w:r>
+      <w:proofErr w:type="spellEnd"/>
+      <w:r>
+        <w:rPr>
+          <w:color w:val="FF0000"/>
+          <w:lang w:val="es-ES"/>
+        </w:rPr>
+        <w:t xml:space="preserve"> </w:t>
+      </w:r>
+      <w:proofErr w:type="spellStart"/>
+      <w:r>
+        <w:rPr>
+          <w:color w:val="FF0000"/>
+          <w:lang w:val="es-ES"/>
+        </w:rPr>
+        <w:t>sonbre</w:t>
+      </w:r>
+      <w:proofErr w:type="spellEnd"/>
+      <w:r>
+        <w:rPr>
+          <w:color w:val="FF0000"/>
+          <w:lang w:val="es-ES"/>
+        </w:rPr>
+        <w:t xml:space="preserve"> gente que no lee</w:t>
       </w:r>
       <w:r>
         <w:rPr>
@@ -383,7 +553,21 @@
         <w:rPr>
           <w:lang w:val="es-ES"/>
         </w:rPr>
-        <w:t xml:space="preserve">Por estos motivos es que nace SidemexIA con el fin de combatir a la desinformación </w:t>
+        <w:t xml:space="preserve">Por estos motivos es que nace </w:t>
+      </w:r>
+      <w:proofErr w:type="spellStart"/>
+      <w:r>
+        <w:rPr>
+          <w:lang w:val="es-ES"/>
+        </w:rPr>
+        <w:t>SidemexIA</w:t>
+      </w:r>
+      <w:proofErr w:type="spellEnd"/>
+      <w:r>
+        <w:rPr>
+          <w:lang w:val="es-ES"/>
+        </w:rPr>
+        <w:t xml:space="preserve"> con el fin de combatir a la desinformación </w:t>
       </w:r>
       <w:r>
         <w:rPr>
@@ -401,7 +585,19 @@
         <w:rPr>
           <w:lang w:val="es-ES"/>
         </w:rPr>
-        <w:t>a.</w:t>
+        <w:t>a</w:t>
+      </w:r>
+      <w:r>
+        <w:rPr>
+          <w:lang w:val="es-ES"/>
+        </w:rPr>
+        <w:t>, con base a diferentes fuentes de Información</w:t>
+      </w:r>
+      <w:r>
+        <w:rPr>
+          <w:lang w:val="es-ES"/>
+        </w:rPr>
+        <w:t>.</w:t>
       </w:r>
     </w:p>
     <w:p/>
@@ -415,27 +611,57 @@
         <w:rPr>
           <w:color w:val="FF0000"/>
         </w:rPr>
-        <w:t xml:space="preserve">____-El objetivo es </w:t>
-      </w:r>
-      <w:r>
-        <w:rPr>
-          <w:color w:val="FF0000"/>
-        </w:rPr>
-        <w:t>Hablar sobre</w:t>
-      </w:r>
-    </w:p>
-    <w:p>
-      <w:pPr>
-        <w:rPr>
-          <w:color w:val="FF0000"/>
-        </w:rPr>
-      </w:pPr>
-      <w:r>
-        <w:rPr>
-          <w:color w:val="FF0000"/>
-        </w:rPr>
-        <w:t>-La Percepcion de Inseguridad en la población Mexicana por el Inegi</w:t>
-      </w:r>
+        <w:t>____-El objetivo es Hablar sobre</w:t>
+      </w:r>
+    </w:p>
+    <w:p>
+      <w:pPr>
+        <w:rPr>
+          <w:color w:val="FF0000"/>
+        </w:rPr>
+      </w:pPr>
+      <w:r>
+        <w:rPr>
+          <w:color w:val="FF0000"/>
+        </w:rPr>
+        <w:t xml:space="preserve">-La </w:t>
+      </w:r>
+      <w:proofErr w:type="spellStart"/>
+      <w:r>
+        <w:rPr>
+          <w:color w:val="FF0000"/>
+        </w:rPr>
+        <w:t>Percepcion</w:t>
+      </w:r>
+      <w:proofErr w:type="spellEnd"/>
+      <w:r>
+        <w:rPr>
+          <w:color w:val="FF0000"/>
+        </w:rPr>
+        <w:t xml:space="preserve"> de Inseguridad en la población </w:t>
+      </w:r>
+      <w:proofErr w:type="gramStart"/>
+      <w:r>
+        <w:rPr>
+          <w:color w:val="FF0000"/>
+        </w:rPr>
+        <w:t>Mexicana</w:t>
+      </w:r>
+      <w:proofErr w:type="gramEnd"/>
+      <w:r>
+        <w:rPr>
+          <w:color w:val="FF0000"/>
+        </w:rPr>
+        <w:t xml:space="preserve"> por el </w:t>
+      </w:r>
+      <w:proofErr w:type="spellStart"/>
+      <w:r>
+        <w:rPr>
+          <w:color w:val="FF0000"/>
+        </w:rPr>
+        <w:t>Inegi</w:t>
+      </w:r>
+      <w:proofErr w:type="spellEnd"/>
     </w:p>
     <w:p>
       <w:pPr>
@@ -460,20 +686,56 @@
         <w:rPr>
           <w:color w:val="FF0000"/>
         </w:rPr>
-        <w:t>-Fake news</w:t>
-      </w:r>
-    </w:p>
-    <w:p>
-      <w:pPr>
-        <w:rPr>
-          <w:color w:val="FF0000"/>
-        </w:rPr>
-      </w:pPr>
-      <w:r>
-        <w:rPr>
-          <w:color w:val="FF0000"/>
-        </w:rPr>
-        <w:t>-Encuesta Molec la gente no lee</w:t>
+        <w:t>-</w:t>
+      </w:r>
+      <w:proofErr w:type="spellStart"/>
+      <w:r>
+        <w:rPr>
+          <w:color w:val="FF0000"/>
+        </w:rPr>
+        <w:t>Fake</w:t>
+      </w:r>
+      <w:proofErr w:type="spellEnd"/>
+      <w:r>
+        <w:rPr>
+          <w:color w:val="FF0000"/>
+        </w:rPr>
+        <w:t xml:space="preserve"> </w:t>
+      </w:r>
+      <w:proofErr w:type="spellStart"/>
+      <w:r>
+        <w:rPr>
+          <w:color w:val="FF0000"/>
+        </w:rPr>
+        <w:t>news</w:t>
+      </w:r>
+      <w:proofErr w:type="spellEnd"/>
+    </w:p>
+    <w:p>
+      <w:pPr>
+        <w:rPr>
+          <w:color w:val="FF0000"/>
+        </w:rPr>
+      </w:pPr>
+      <w:r>
+        <w:rPr>
+          <w:color w:val="FF0000"/>
+        </w:rPr>
+        <w:t xml:space="preserve">-Encuesta </w:t>
+      </w:r>
+      <w:proofErr w:type="spellStart"/>
+      <w:r>
+        <w:rPr>
+          <w:color w:val="FF0000"/>
+        </w:rPr>
+        <w:t>Molec</w:t>
+      </w:r>
+      <w:proofErr w:type="spellEnd"/>
+      <w:r>
+        <w:rPr>
+          <w:color w:val="FF0000"/>
+        </w:rPr>
+        <w:t xml:space="preserve"> la gente no lee</w:t>
       </w:r>
     </w:p>
     <w:p/>
@@ -499,10 +761,16 @@
     </w:p>
     <w:p>
       <w:r>
-        <w:t>SidemexIA Analiza diferentes fuentes de información digital para poder......</w:t>
-      </w:r>
-    </w:p>
-    <w:p/>
+        <w:t>Procesa información proveniente de medios de comunicación digitales que informan la incidencia de delitos en el área metropolitana. Con la finalidad de mostrar a los usuarios un mapa donde los delitos los cuales serán contabilizados. Para poder hacer uso del sistema es necesario que el usuario se registre.</w:t>
+      </w:r>
+    </w:p>
+    <w:p>
+      <w:pPr>
+        <w:rPr>
+          <w:u w:val="single"/>
+        </w:rPr>
+      </w:pPr>
+    </w:p>
     <w:p>
       <w:pPr>
         <w:jc w:val="center"/>
@@ -524,8 +792,44 @@
       </w:r>
     </w:p>
     <w:p>
-      <w:r>
-        <w:t>Lista de periódicos</w:t>
+      <w:pPr>
+        <w:tabs>
+          <w:tab w:val="center" w:pos="4419"/>
+        </w:tabs>
+      </w:pPr>
+      <w:r>
+        <w:t xml:space="preserve">Las fuentes de información que procesa </w:t>
+      </w:r>
+      <w:proofErr w:type="spellStart"/>
+      <w:r>
+        <w:t>SidemexIA</w:t>
+      </w:r>
+      <w:proofErr w:type="spellEnd"/>
+      <w:r>
+        <w:t xml:space="preserve"> son provenientes de periódicos</w:t>
+      </w:r>
+      <w:r>
+        <w:t>, blogs y agencias de noticias estatales en México, todas estas fuentes son en formato digital.</w:t>
+      </w:r>
+      <w:r>
+        <w:tab/>
+      </w:r>
+    </w:p>
+    <w:p>
+      <w:pPr>
+        <w:tabs>
+          <w:tab w:val="center" w:pos="4419"/>
+        </w:tabs>
+      </w:pPr>
+    </w:p>
+    <w:p>
+      <w:pPr>
+        <w:tabs>
+          <w:tab w:val="center" w:pos="4419"/>
+        </w:tabs>
+      </w:pPr>
+      <w:r>
+        <w:t>podrás ubicar las zonas con un alto índice delictivo e información relevante.</w:t>
       </w:r>
     </w:p>
     <w:sectPr>
@@ -539,7 +843,7 @@
 </file>
 
 <file path=word/numbering.xml><?xml version="1.0" encoding="utf-8"?>
-<w:numbering xmlns:wpc="http://schemas.microsoft.com/office/word/2010/wordprocessingCanvas" xmlns:cx="http://schemas.microsoft.com/office/drawing/2014/chartex" xmlns:cx1="http://schemas.microsoft.com/office/drawing/2015/9/8/chartex" xmlns:cx2="http://schemas.microsoft.com/office/drawing/2015/10/21/chartex" xmlns:cx3="http://schemas.microsoft.com/office/drawing/2016/5/9/chartex" xmlns:cx4="http://schemas.microsoft.com/office/drawing/2016/5/10/chartex" xmlns:cx5="http://schemas.microsoft.com/office/drawing/2016/5/11/chartex" xmlns:cx6="http://schemas.microsoft.com/office/drawing/2016/5/12/chartex" xmlns:cx7="http://schemas.microsoft.com/office/drawing/2016/5/13/chartex" xmlns:cx8="http://schemas.microsoft.com/office/drawing/2016/5/14/chartex" xmlns:mc="http://schemas.openxmlformats.org/markup-compatibility/2006" xmlns:aink="http://schemas.microsoft.com/office/drawing/2016/ink" xmlns:am3d="http://schemas.microsoft.com/office/drawing/2017/model3d" xmlns:o="urn:schemas-microsoft-com:office:office" xmlns:r="http://schemas.openxmlformats.org/officeDocument/2006/relationships" xmlns:m="http://schemas.openxmlformats.org/officeDocument/2006/math" xmlns:v="urn:schemas-microsoft-com:vml" xmlns:wp14="http://schemas.microsoft.com/office/word/2010/wordprocessingDrawing" xmlns:wp="http://schemas.openxmlformats.org/drawingml/2006/wordprocessingDrawing" xmlns:w10="urn:schemas-microsoft-com:office:word" xmlns:w="http://schemas.openxmlformats.org/wordprocessingml/2006/main" xmlns:w14="http://schemas.microsoft.com/office/word/2010/wordml" xmlns:w15="http://schemas.microsoft.com/office/word/2012/wordml" xmlns:w16cex="http://schemas.microsoft.com/office/word/2018/wordml/cex" xmlns:w16cid="http://schemas.microsoft.com/office/word/2016/wordml/cid" xmlns:w16="http://schemas.microsoft.com/office/word/2018/wordml" xmlns:w16se="http://schemas.microsoft.com/office/word/2015/wordml/symex" xmlns:wpg="http://schemas.microsoft.com/office/word/2010/wordprocessingGroup" xmlns:wpi="http://schemas.microsoft.com/office/word/2010/wordprocessingInk" xmlns:wne="http://schemas.microsoft.com/office/word/2006/wordml" xmlns:wps="http://schemas.microsoft.com/office/word/2010/wordprocessingShape" mc:Ignorable="w14 w15 w16se w16cid w16 w16cex wp14">
+<w:numbering xmlns:wpc="http://schemas.microsoft.com/office/word/2010/wordprocessingCanvas" xmlns:cx="http://schemas.microsoft.com/office/drawing/2014/chartex" xmlns:cx1="http://schemas.microsoft.com/office/drawing/2015/9/8/chartex" xmlns:cx2="http://schemas.microsoft.com/office/drawing/2015/10/21/chartex" xmlns:cx3="http://schemas.microsoft.com/office/drawing/2016/5/9/chartex" xmlns:cx4="http://schemas.microsoft.com/office/drawing/2016/5/10/chartex" xmlns:cx5="http://schemas.microsoft.com/office/drawing/2016/5/11/chartex" xmlns:cx6="http://schemas.microsoft.com/office/drawing/2016/5/12/chartex" xmlns:cx7="http://schemas.microsoft.com/office/drawing/2016/5/13/chartex" xmlns:cx8="http://schemas.microsoft.com/office/drawing/2016/5/14/chartex" xmlns:mc="http://schemas.openxmlformats.org/markup-compatibility/2006" xmlns:aink="http://schemas.microsoft.com/office/drawing/2016/ink" xmlns:am3d="http://schemas.microsoft.com/office/drawing/2017/model3d" xmlns:o="urn:schemas-microsoft-com:office:office" xmlns:r="http://schemas.openxmlformats.org/officeDocument/2006/relationships" xmlns:m="http://schemas.openxmlformats.org/officeDocument/2006/math" xmlns:v="urn:schemas-microsoft-com:vml" xmlns:wp14="http://schemas.microsoft.com/office/word/2010/wordprocessingDrawing" xmlns:wp="http://schemas.openxmlformats.org/drawingml/2006/wordprocessingDrawing" xmlns:w10="urn:schemas-microsoft-com:office:word" xmlns:w="http://schemas.openxmlformats.org/wordprocessingml/2006/main" xmlns:w14="http://schemas.microsoft.com/office/word/2010/wordml" xmlns:w15="http://schemas.microsoft.com/office/word/2012/wordml" xmlns:w16cex="http://schemas.microsoft.com/office/word/2018/wordml/cex" xmlns:w16cid="http://schemas.microsoft.com/office/word/2016/wordml/cid" xmlns:w16="http://schemas.microsoft.com/office/word/2018/wordml" xmlns:w16sdtdh="http://schemas.microsoft.com/office/word/2020/wordml/sdtdatahash" xmlns:w16se="http://schemas.microsoft.com/office/word/2015/wordml/symex" xmlns:wpg="http://schemas.microsoft.com/office/word/2010/wordprocessingGroup" xmlns:wpi="http://schemas.microsoft.com/office/word/2010/wordprocessingInk" xmlns:wne="http://schemas.microsoft.com/office/word/2006/wordml" xmlns:wps="http://schemas.microsoft.com/office/word/2010/wordprocessingShape" mc:Ignorable="w14 w15 w16se w16cid w16 w16cex w16sdtdh wp14">
   <w:abstractNum w:abstractNumId="0" w15:restartNumberingAfterBreak="0">
     <w:nsid w:val="057D3F80"/>
     <w:multiLevelType w:val="hybridMultilevel"/>
@@ -830,7 +1134,7 @@
 </file>
 
 <file path=word/styles.xml><?xml version="1.0" encoding="utf-8"?>
-<w:styles xmlns:mc="http://schemas.openxmlformats.org/markup-compatibility/2006" xmlns:r="http://schemas.openxmlformats.org/officeDocument/2006/relationships" xmlns:w="http://schemas.openxmlformats.org/wordprocessingml/2006/main" xmlns:w14="http://schemas.microsoft.com/office/word/2010/wordml" xmlns:w15="http://schemas.microsoft.com/office/word/2012/wordml" xmlns:w16cex="http://schemas.microsoft.com/office/word/2018/wordml/cex" xmlns:w16cid="http://schemas.microsoft.com/office/word/2016/wordml/cid" xmlns:w16="http://schemas.microsoft.com/office/word/2018/wordml" xmlns:w16se="http://schemas.microsoft.com/office/word/2015/wordml/symex" mc:Ignorable="w14 w15 w16se w16cid w16 w16cex">
+<w:styles xmlns:mc="http://schemas.openxmlformats.org/markup-compatibility/2006" xmlns:r="http://schemas.openxmlformats.org/officeDocument/2006/relationships" xmlns:w="http://schemas.openxmlformats.org/wordprocessingml/2006/main" xmlns:w14="http://schemas.microsoft.com/office/word/2010/wordml" xmlns:w15="http://schemas.microsoft.com/office/word/2012/wordml" xmlns:w16cex="http://schemas.microsoft.com/office/word/2018/wordml/cex" xmlns:w16cid="http://schemas.microsoft.com/office/word/2016/wordml/cid" xmlns:w16="http://schemas.microsoft.com/office/word/2018/wordml" xmlns:w16sdtdh="http://schemas.microsoft.com/office/word/2020/wordml/sdtdatahash" xmlns:w16se="http://schemas.microsoft.com/office/word/2015/wordml/symex" mc:Ignorable="w14 w15 w16se w16cid w16 w16cex w16sdtdh">
   <w:docDefaults>
     <w:rPrDefault>
       <w:rPr>

</xml_diff>